<commit_message>
add lines for study Git
YouTube, Example Git Basic
Presentation MK
</commit_message>
<xml_diff>
--- a/Pruebas Git.docx
+++ b/Pruebas Git.docx
@@ -3,23 +3,81 @@
 <w:document xmlns:wpc="http://schemas.microsoft.com/office/word/2010/wordprocessingCanvas" xmlns:mc="http://schemas.openxmlformats.org/markup-compatibility/2006" xmlns:o="urn:schemas-microsoft-com:office:office" xmlns:r="http://schemas.openxmlformats.org/officeDocument/2006/relationships" xmlns:m="http://schemas.openxmlformats.org/officeDocument/2006/math" xmlns:v="urn:schemas-microsoft-com:vml" xmlns:wp14="http://schemas.microsoft.com/office/word/2010/wordprocessingDrawing" xmlns:wp="http://schemas.openxmlformats.org/drawingml/2006/wordprocessingDrawing" xmlns:w10="urn:schemas-microsoft-com:office:word" xmlns:w="http://schemas.openxmlformats.org/wordprocessingml/2006/main" xmlns:w14="http://schemas.microsoft.com/office/word/2010/wordml" xmlns:w15="http://schemas.microsoft.com/office/word/2012/wordml" xmlns:wpg="http://schemas.microsoft.com/office/word/2010/wordprocessingGroup" xmlns:wpi="http://schemas.microsoft.com/office/word/2010/wordprocessingInk" xmlns:wne="http://schemas.microsoft.com/office/word/2006/wordml" xmlns:wps="http://schemas.microsoft.com/office/word/2010/wordprocessingShape" mc:Ignorable="w14 w15 wp14">
   <w:body>
     <w:p>
-      <w:r>
-        <w:t xml:space="preserve">Pruebas </w:t>
-      </w:r>
-      <w:proofErr w:type="spellStart"/>
-      <w:r>
+      <w:pPr>
+        <w:rPr>
+          <w:lang w:val="en-US"/>
+        </w:rPr>
+      </w:pPr>
+      <w:proofErr w:type="spellStart"/>
+      <w:r>
+        <w:rPr>
+          <w:lang w:val="en-US"/>
+        </w:rPr>
+        <w:t>Pruebas</w:t>
+      </w:r>
+      <w:proofErr w:type="spellEnd"/>
+      <w:r>
+        <w:rPr>
+          <w:lang w:val="en-US"/>
+        </w:rPr>
+        <w:t xml:space="preserve"> </w:t>
+      </w:r>
+      <w:proofErr w:type="spellStart"/>
+      <w:r>
+        <w:rPr>
+          <w:lang w:val="en-US"/>
+        </w:rPr>
         <w:t>Git</w:t>
       </w:r>
       <w:proofErr w:type="spellEnd"/>
     </w:p>
-    <w:p/>
-    <w:p>
-      <w:r>
-        <w:t>--</w:t>
-      </w:r>
-      <w:proofErr w:type="spellStart"/>
-      <w:r>
-        <w:t>First</w:t>
+    <w:p>
+      <w:pPr>
+        <w:rPr>
+          <w:lang w:val="en-US"/>
+        </w:rPr>
+      </w:pPr>
+    </w:p>
+    <w:p>
+      <w:pPr>
+        <w:rPr>
+          <w:lang w:val="en-US"/>
+        </w:rPr>
+      </w:pPr>
+      <w:r>
+        <w:rPr>
+          <w:lang w:val="en-US"/>
+        </w:rPr>
+        <w:t>--First Branch</w:t>
+      </w:r>
+    </w:p>
+    <w:p>
+      <w:pPr>
+        <w:rPr>
+          <w:lang w:val="en-US"/>
+        </w:rPr>
+      </w:pPr>
+      <w:r>
+        <w:rPr>
+          <w:lang w:val="en-US"/>
+        </w:rPr>
+        <w:t>2017 09 05 Tuesday Week 36</w:t>
+      </w:r>
+    </w:p>
+    <w:p>
+      <w:pPr>
+        <w:rPr>
+          <w:lang w:val="en-US"/>
+        </w:rPr>
+      </w:pPr>
+    </w:p>
+    <w:p>
+      <w:r>
+        <w:t>---</w:t>
+      </w:r>
+      <w:proofErr w:type="spellStart"/>
+      <w:r>
+        <w:t>For</w:t>
       </w:r>
       <w:proofErr w:type="spellEnd"/>
       <w:r>
@@ -27,39 +85,91 @@
       </w:r>
       <w:proofErr w:type="spellStart"/>
       <w:r>
-        <w:t>Branch</w:t>
-      </w:r>
-      <w:proofErr w:type="spellEnd"/>
-    </w:p>
-    <w:p>
-      <w:r>
-        <w:t xml:space="preserve">2017 09 05 </w:t>
-      </w:r>
-      <w:proofErr w:type="spellStart"/>
-      <w:r>
-        <w:t>Tuesday</w:t>
+        <w:t>Study</w:t>
+      </w:r>
+      <w:proofErr w:type="spellEnd"/>
+    </w:p>
+    <w:p>
+      <w:pPr>
+        <w:pStyle w:val="ListParagraph"/>
+        <w:numPr>
+          <w:ilvl w:val="0"/>
+          <w:numId w:val="1"/>
+        </w:numPr>
+      </w:pPr>
+      <w:proofErr w:type="spellStart"/>
+      <w:r>
+        <w:t>Git</w:t>
+      </w:r>
+      <w:proofErr w:type="spellEnd"/>
+    </w:p>
+    <w:p>
+      <w:pPr>
+        <w:pStyle w:val="ListParagraph"/>
+        <w:numPr>
+          <w:ilvl w:val="1"/>
+          <w:numId w:val="1"/>
+        </w:numPr>
+      </w:pPr>
+      <w:hyperlink r:id="rId5" w:history="1">
+        <w:r>
+          <w:rPr>
+            <w:rStyle w:val="Hyperlink"/>
+          </w:rPr>
+          <w:t>https://guides.github.com/activities/hello-world/</w:t>
+        </w:r>
+      </w:hyperlink>
+    </w:p>
+    <w:p>
+      <w:pPr>
+        <w:pStyle w:val="ListParagraph"/>
+        <w:numPr>
+          <w:ilvl w:val="1"/>
+          <w:numId w:val="1"/>
+        </w:numPr>
+      </w:pPr>
+      <w:proofErr w:type="spellStart"/>
+      <w:r>
+        <w:t>Youtube</w:t>
       </w:r>
       <w:proofErr w:type="spellEnd"/>
       <w:r>
         <w:t xml:space="preserve"> </w:t>
       </w:r>
-      <w:proofErr w:type="spellStart"/>
-      <w:r>
-        <w:t>Week</w:t>
-      </w:r>
-      <w:proofErr w:type="spellEnd"/>
-      <w:r>
-        <w:t xml:space="preserve"> 36</w:t>
-      </w:r>
-    </w:p>
-    <w:p/>
-    <w:p>
-      <w:r>
-        <w:t>---</w:t>
-      </w:r>
-      <w:proofErr w:type="spellStart"/>
-      <w:r>
-        <w:t>For</w:t>
+    </w:p>
+    <w:p>
+      <w:pPr>
+        <w:pStyle w:val="ListParagraph"/>
+        <w:ind w:left="1440"/>
+      </w:pPr>
+      <w:hyperlink r:id="rId6" w:history="1">
+        <w:r>
+          <w:rPr>
+            <w:rStyle w:val="Hyperlink"/>
+          </w:rPr>
+          <w:t>https://www.youtube.com/watch?v=QGKTdL7GG24&amp;t=260s</w:t>
+        </w:r>
+      </w:hyperlink>
+    </w:p>
+    <w:p>
+      <w:pPr>
+        <w:pStyle w:val="ListParagraph"/>
+        <w:numPr>
+          <w:ilvl w:val="1"/>
+          <w:numId w:val="1"/>
+        </w:numPr>
+      </w:pPr>
+      <w:proofErr w:type="spellStart"/>
+      <w:r>
+        <w:t>Presentacion</w:t>
+      </w:r>
+      <w:proofErr w:type="spellEnd"/>
+      <w:r>
+        <w:t xml:space="preserve"> de </w:t>
+      </w:r>
+      <w:proofErr w:type="spellStart"/>
+      <w:r>
+        <w:t>Matin</w:t>
       </w:r>
       <w:proofErr w:type="spellEnd"/>
       <w:r>
@@ -67,206 +177,198 @@
       </w:r>
       <w:proofErr w:type="spellStart"/>
       <w:r>
-        <w:t>Study</w:t>
-      </w:r>
-      <w:proofErr w:type="spellEnd"/>
-    </w:p>
-    <w:p>
-      <w:pPr>
-        <w:pStyle w:val="ListParagraph"/>
-        <w:numPr>
-          <w:ilvl w:val="0"/>
-          <w:numId w:val="1"/>
-        </w:numPr>
-      </w:pPr>
-      <w:proofErr w:type="spellStart"/>
-      <w:r>
-        <w:t>Git</w:t>
-      </w:r>
-      <w:proofErr w:type="spellEnd"/>
-    </w:p>
-    <w:p>
-      <w:pPr>
-        <w:pStyle w:val="ListParagraph"/>
-        <w:numPr>
-          <w:ilvl w:val="0"/>
-          <w:numId w:val="1"/>
-        </w:numPr>
-      </w:pPr>
-      <w:r>
-        <w:t>JavaScript</w:t>
-      </w:r>
-    </w:p>
-    <w:p>
-      <w:pPr>
-        <w:pStyle w:val="ListParagraph"/>
-        <w:numPr>
-          <w:ilvl w:val="0"/>
-          <w:numId w:val="1"/>
-        </w:numPr>
-      </w:pPr>
-      <w:proofErr w:type="spellStart"/>
-      <w:r>
-        <w:t>Jquery</w:t>
-      </w:r>
-      <w:proofErr w:type="spellEnd"/>
-    </w:p>
-    <w:p>
-      <w:pPr>
-        <w:pStyle w:val="ListParagraph"/>
-        <w:numPr>
-          <w:ilvl w:val="0"/>
-          <w:numId w:val="1"/>
-        </w:numPr>
-      </w:pPr>
-      <w:proofErr w:type="spellStart"/>
-      <w:r>
-        <w:t>KnockoutJS</w:t>
-      </w:r>
-      <w:proofErr w:type="spellEnd"/>
-    </w:p>
-    <w:p>
-      <w:pPr>
-        <w:pStyle w:val="ListParagraph"/>
-        <w:numPr>
-          <w:ilvl w:val="0"/>
-          <w:numId w:val="1"/>
-        </w:numPr>
-      </w:pPr>
-      <w:proofErr w:type="spellStart"/>
-      <w:r>
-        <w:t>DurandalJS</w:t>
-      </w:r>
-      <w:proofErr w:type="spellEnd"/>
-    </w:p>
-    <w:p>
-      <w:pPr>
-        <w:pStyle w:val="ListParagraph"/>
-        <w:numPr>
-          <w:ilvl w:val="0"/>
-          <w:numId w:val="1"/>
-        </w:numPr>
-      </w:pPr>
-      <w:proofErr w:type="spellStart"/>
-      <w:r>
-        <w:t>NodeJS</w:t>
-      </w:r>
-      <w:proofErr w:type="spellEnd"/>
-    </w:p>
-    <w:p>
-      <w:pPr>
-        <w:pStyle w:val="ListParagraph"/>
-        <w:numPr>
-          <w:ilvl w:val="0"/>
-          <w:numId w:val="1"/>
-        </w:numPr>
-      </w:pPr>
-      <w:proofErr w:type="spellStart"/>
-      <w:r>
-        <w:t>Nhibernate</w:t>
-      </w:r>
-      <w:proofErr w:type="spellEnd"/>
-    </w:p>
-    <w:p>
-      <w:pPr>
-        <w:pStyle w:val="ListParagraph"/>
-        <w:numPr>
-          <w:ilvl w:val="0"/>
-          <w:numId w:val="1"/>
-        </w:numPr>
-      </w:pPr>
-      <w:proofErr w:type="spellStart"/>
-      <w:r>
-        <w:t>Nhibernate</w:t>
-      </w:r>
-      <w:proofErr w:type="spellEnd"/>
-      <w:r>
-        <w:t xml:space="preserve"> </w:t>
-      </w:r>
-      <w:proofErr w:type="spellStart"/>
-      <w:r>
-        <w:t>Fluent</w:t>
-      </w:r>
-      <w:proofErr w:type="spellEnd"/>
-    </w:p>
-    <w:p>
-      <w:pPr>
-        <w:pStyle w:val="ListParagraph"/>
-        <w:numPr>
-          <w:ilvl w:val="0"/>
-          <w:numId w:val="1"/>
-        </w:numPr>
-      </w:pPr>
-      <w:r>
-        <w:t>ASP Net CORE</w:t>
-      </w:r>
-    </w:p>
-    <w:p>
-      <w:pPr>
-        <w:pStyle w:val="ListParagraph"/>
-        <w:numPr>
-          <w:ilvl w:val="0"/>
-          <w:numId w:val="1"/>
-        </w:numPr>
-      </w:pPr>
-      <w:r>
-        <w:t>EF</w:t>
-      </w:r>
-    </w:p>
-    <w:p>
-      <w:pPr>
-        <w:pStyle w:val="ListParagraph"/>
-        <w:numPr>
-          <w:ilvl w:val="0"/>
-          <w:numId w:val="1"/>
-        </w:numPr>
-      </w:pPr>
-      <w:r>
-        <w:t>EF Core</w:t>
-      </w:r>
-    </w:p>
-    <w:p>
-      <w:pPr>
-        <w:pStyle w:val="ListParagraph"/>
-        <w:numPr>
-          <w:ilvl w:val="0"/>
-          <w:numId w:val="1"/>
-        </w:numPr>
-      </w:pPr>
-      <w:proofErr w:type="spellStart"/>
-      <w:r>
-        <w:t>Nunit</w:t>
-      </w:r>
-      <w:proofErr w:type="spellEnd"/>
-      <w:r>
-        <w:t xml:space="preserve"> Test</w:t>
-      </w:r>
-    </w:p>
-    <w:p>
-      <w:pPr>
-        <w:pStyle w:val="ListParagraph"/>
-        <w:numPr>
-          <w:ilvl w:val="0"/>
-          <w:numId w:val="1"/>
-        </w:numPr>
-      </w:pPr>
-      <w:r>
-        <w:t>Jasmine</w:t>
-      </w:r>
-    </w:p>
-    <w:p>
-      <w:pPr>
-        <w:pStyle w:val="ListParagraph"/>
-        <w:numPr>
-          <w:ilvl w:val="0"/>
-          <w:numId w:val="1"/>
-        </w:numPr>
-      </w:pPr>
-      <w:r>
-        <w:t>Karma</w:t>
-      </w:r>
+        <w:t>Keimel</w:t>
+      </w:r>
+      <w:proofErr w:type="spellEnd"/>
+    </w:p>
+    <w:p>
+      <w:pPr>
+        <w:pStyle w:val="ListParagraph"/>
+        <w:ind w:left="1440"/>
+      </w:pPr>
       <w:bookmarkStart w:id="0" w:name="_GoBack"/>
       <w:bookmarkEnd w:id="0"/>
+    </w:p>
+    <w:p>
+      <w:pPr>
+        <w:pStyle w:val="ListParagraph"/>
+        <w:numPr>
+          <w:ilvl w:val="0"/>
+          <w:numId w:val="1"/>
+        </w:numPr>
+      </w:pPr>
+      <w:r>
+        <w:t>JavaScript</w:t>
+      </w:r>
+    </w:p>
+    <w:p>
+      <w:pPr>
+        <w:pStyle w:val="ListParagraph"/>
+        <w:numPr>
+          <w:ilvl w:val="0"/>
+          <w:numId w:val="1"/>
+        </w:numPr>
+      </w:pPr>
+      <w:proofErr w:type="spellStart"/>
+      <w:r>
+        <w:t>Jquery</w:t>
+      </w:r>
+      <w:proofErr w:type="spellEnd"/>
+    </w:p>
+    <w:p>
+      <w:pPr>
+        <w:pStyle w:val="ListParagraph"/>
+        <w:numPr>
+          <w:ilvl w:val="0"/>
+          <w:numId w:val="1"/>
+        </w:numPr>
+      </w:pPr>
+      <w:proofErr w:type="spellStart"/>
+      <w:r>
+        <w:t>KnockoutJS</w:t>
+      </w:r>
+      <w:proofErr w:type="spellEnd"/>
+    </w:p>
+    <w:p>
+      <w:pPr>
+        <w:pStyle w:val="ListParagraph"/>
+        <w:numPr>
+          <w:ilvl w:val="0"/>
+          <w:numId w:val="1"/>
+        </w:numPr>
+      </w:pPr>
+      <w:proofErr w:type="spellStart"/>
+      <w:r>
+        <w:t>DurandalJS</w:t>
+      </w:r>
+      <w:proofErr w:type="spellEnd"/>
+    </w:p>
+    <w:p>
+      <w:pPr>
+        <w:pStyle w:val="ListParagraph"/>
+        <w:numPr>
+          <w:ilvl w:val="0"/>
+          <w:numId w:val="1"/>
+        </w:numPr>
+      </w:pPr>
+      <w:proofErr w:type="spellStart"/>
+      <w:r>
+        <w:t>NodeJS</w:t>
+      </w:r>
+      <w:proofErr w:type="spellEnd"/>
+    </w:p>
+    <w:p>
+      <w:pPr>
+        <w:pStyle w:val="ListParagraph"/>
+        <w:numPr>
+          <w:ilvl w:val="0"/>
+          <w:numId w:val="1"/>
+        </w:numPr>
+      </w:pPr>
+      <w:proofErr w:type="spellStart"/>
+      <w:r>
+        <w:t>Nhibernate</w:t>
+      </w:r>
+      <w:proofErr w:type="spellEnd"/>
+    </w:p>
+    <w:p>
+      <w:pPr>
+        <w:pStyle w:val="ListParagraph"/>
+        <w:numPr>
+          <w:ilvl w:val="0"/>
+          <w:numId w:val="1"/>
+        </w:numPr>
+      </w:pPr>
+      <w:proofErr w:type="spellStart"/>
+      <w:r>
+        <w:t>Nhibernate</w:t>
+      </w:r>
+      <w:proofErr w:type="spellEnd"/>
+      <w:r>
+        <w:t xml:space="preserve"> </w:t>
+      </w:r>
+      <w:proofErr w:type="spellStart"/>
+      <w:r>
+        <w:t>Fluent</w:t>
+      </w:r>
+      <w:proofErr w:type="spellEnd"/>
+    </w:p>
+    <w:p>
+      <w:pPr>
+        <w:pStyle w:val="ListParagraph"/>
+        <w:numPr>
+          <w:ilvl w:val="0"/>
+          <w:numId w:val="1"/>
+        </w:numPr>
+      </w:pPr>
+      <w:r>
+        <w:t>ASP Net CORE</w:t>
+      </w:r>
+    </w:p>
+    <w:p>
+      <w:pPr>
+        <w:pStyle w:val="ListParagraph"/>
+        <w:numPr>
+          <w:ilvl w:val="0"/>
+          <w:numId w:val="1"/>
+        </w:numPr>
+      </w:pPr>
+      <w:r>
+        <w:t>EF</w:t>
+      </w:r>
+    </w:p>
+    <w:p>
+      <w:pPr>
+        <w:pStyle w:val="ListParagraph"/>
+        <w:numPr>
+          <w:ilvl w:val="0"/>
+          <w:numId w:val="1"/>
+        </w:numPr>
+      </w:pPr>
+      <w:r>
+        <w:t>EF Core</w:t>
+      </w:r>
+    </w:p>
+    <w:p>
+      <w:pPr>
+        <w:pStyle w:val="ListParagraph"/>
+        <w:numPr>
+          <w:ilvl w:val="0"/>
+          <w:numId w:val="1"/>
+        </w:numPr>
+      </w:pPr>
+      <w:proofErr w:type="spellStart"/>
+      <w:r>
+        <w:t>Nunit</w:t>
+      </w:r>
+      <w:proofErr w:type="spellEnd"/>
+      <w:r>
+        <w:t xml:space="preserve"> Test</w:t>
+      </w:r>
+    </w:p>
+    <w:p>
+      <w:pPr>
+        <w:pStyle w:val="ListParagraph"/>
+        <w:numPr>
+          <w:ilvl w:val="0"/>
+          <w:numId w:val="1"/>
+        </w:numPr>
+      </w:pPr>
+      <w:r>
+        <w:t>Jasmine</w:t>
+      </w:r>
+    </w:p>
+    <w:p>
+      <w:pPr>
+        <w:pStyle w:val="ListParagraph"/>
+        <w:numPr>
+          <w:ilvl w:val="0"/>
+          <w:numId w:val="1"/>
+        </w:numPr>
+      </w:pPr>
+      <w:r>
+        <w:t>Karma</w:t>
+      </w:r>
     </w:p>
     <w:p>
       <w:pPr>
@@ -306,7 +408,7 @@
         <w:rFonts w:hint="default"/>
       </w:rPr>
     </w:lvl>
-    <w:lvl w:ilvl="1" w:tplc="080A0019" w:tentative="1">
+    <w:lvl w:ilvl="1" w:tplc="080A0019">
       <w:start w:val="1"/>
       <w:numFmt w:val="lowerLetter"/>
       <w:lvlText w:val="%2."/>
@@ -817,6 +919,17 @@
       <w:contextualSpacing/>
     </w:pPr>
   </w:style>
+  <w:style w:type="character" w:styleId="Hyperlink">
+    <w:name w:val="Hyperlink"/>
+    <w:basedOn w:val="DefaultParagraphFont"/>
+    <w:uiPriority w:val="99"/>
+    <w:unhideWhenUsed/>
+    <w:rsid w:val="008F1C24"/>
+    <w:rPr>
+      <w:color w:val="0563C1" w:themeColor="hyperlink"/>
+      <w:u w:val="single"/>
+    </w:rPr>
+  </w:style>
 </w:styles>
 </file>
 

</xml_diff>